<commit_message>
Tsx tutorial and progress on documents
</commit_message>
<xml_diff>
--- a/Project documentation/Competitor analysis.docx
+++ b/Project documentation/Competitor analysis.docx
@@ -81,7 +81,7 @@
           <w:r>
             <w:fldChar w:fldCharType="separate"/>
           </w:r>
-          <w:hyperlink w:anchor="_Toc127282028" w:history="1">
+          <w:hyperlink w:anchor="_Toc128489006" w:history="1">
             <w:r>
               <w:rPr>
                 <w:rStyle w:val="Hyperlink"/>
@@ -123,7 +123,7 @@
                 <w:noProof/>
                 <w:webHidden/>
               </w:rPr>
-              <w:instrText xml:space="preserve"> PAGEREF _Toc127282028 \h </w:instrText>
+              <w:instrText xml:space="preserve"> PAGEREF _Toc128489006 \h </w:instrText>
             </w:r>
             <w:r>
               <w:rPr>
@@ -167,7 +167,7 @@
               <w:lang w:eastAsia="en-GB"/>
             </w:rPr>
           </w:pPr>
-          <w:hyperlink w:anchor="_Toc127282029" w:history="1">
+          <w:hyperlink w:anchor="_Toc128489007" w:history="1">
             <w:r>
               <w:rPr>
                 <w:rStyle w:val="Hyperlink"/>
@@ -209,7 +209,7 @@
                 <w:noProof/>
                 <w:webHidden/>
               </w:rPr>
-              <w:instrText xml:space="preserve"> PAGEREF _Toc127282029 \h </w:instrText>
+              <w:instrText xml:space="preserve"> PAGEREF _Toc128489007 \h </w:instrText>
             </w:r>
             <w:r>
               <w:rPr>
@@ -253,7 +253,7 @@
               <w:lang w:eastAsia="en-GB"/>
             </w:rPr>
           </w:pPr>
-          <w:hyperlink w:anchor="_Toc127282030" w:history="1">
+          <w:hyperlink w:anchor="_Toc128489008" w:history="1">
             <w:r>
               <w:rPr>
                 <w:rStyle w:val="Hyperlink"/>
@@ -297,7 +297,7 @@
                 <w:noProof/>
                 <w:webHidden/>
               </w:rPr>
-              <w:instrText xml:space="preserve"> PAGEREF _Toc127282030 \h </w:instrText>
+              <w:instrText xml:space="preserve"> PAGEREF _Toc128489008 \h </w:instrText>
             </w:r>
             <w:r>
               <w:rPr>
@@ -341,7 +341,7 @@
               <w:lang w:eastAsia="en-GB"/>
             </w:rPr>
           </w:pPr>
-          <w:hyperlink w:anchor="_Toc127282031" w:history="1">
+          <w:hyperlink w:anchor="_Toc128489009" w:history="1">
             <w:r>
               <w:rPr>
                 <w:rStyle w:val="Hyperlink"/>
@@ -383,7 +383,7 @@
                 <w:noProof/>
                 <w:webHidden/>
               </w:rPr>
-              <w:instrText xml:space="preserve"> PAGEREF _Toc127282031 \h </w:instrText>
+              <w:instrText xml:space="preserve"> PAGEREF _Toc128489009 \h </w:instrText>
             </w:r>
             <w:r>
               <w:rPr>
@@ -427,7 +427,7 @@
               <w:lang w:eastAsia="en-GB"/>
             </w:rPr>
           </w:pPr>
-          <w:hyperlink w:anchor="_Toc127282032" w:history="1">
+          <w:hyperlink w:anchor="_Toc128489010" w:history="1">
             <w:r>
               <w:rPr>
                 <w:rStyle w:val="Hyperlink"/>
@@ -469,7 +469,7 @@
                 <w:noProof/>
                 <w:webHidden/>
               </w:rPr>
-              <w:instrText xml:space="preserve"> PAGEREF _Toc127282032 \h </w:instrText>
+              <w:instrText xml:space="preserve"> PAGEREF _Toc128489010 \h </w:instrText>
             </w:r>
             <w:r>
               <w:rPr>
@@ -513,7 +513,7 @@
               <w:lang w:eastAsia="en-GB"/>
             </w:rPr>
           </w:pPr>
-          <w:hyperlink w:anchor="_Toc127282033" w:history="1">
+          <w:hyperlink w:anchor="_Toc128489011" w:history="1">
             <w:r>
               <w:rPr>
                 <w:rStyle w:val="Hyperlink"/>
@@ -555,7 +555,7 @@
                 <w:noProof/>
                 <w:webHidden/>
               </w:rPr>
-              <w:instrText xml:space="preserve"> PAGEREF _Toc127282033 \h </w:instrText>
+              <w:instrText xml:space="preserve"> PAGEREF _Toc128489011 \h </w:instrText>
             </w:r>
             <w:r>
               <w:rPr>
@@ -599,7 +599,7 @@
               <w:lang w:eastAsia="en-GB"/>
             </w:rPr>
           </w:pPr>
-          <w:hyperlink w:anchor="_Toc127282034" w:history="1">
+          <w:hyperlink w:anchor="_Toc128489012" w:history="1">
             <w:r>
               <w:rPr>
                 <w:rStyle w:val="Hyperlink"/>
@@ -641,7 +641,7 @@
                 <w:noProof/>
                 <w:webHidden/>
               </w:rPr>
-              <w:instrText xml:space="preserve"> PAGEREF _Toc127282034 \h </w:instrText>
+              <w:instrText xml:space="preserve"> PAGEREF _Toc128489012 \h </w:instrText>
             </w:r>
             <w:r>
               <w:rPr>
@@ -661,7 +661,7 @@
                 <w:noProof/>
                 <w:webHidden/>
               </w:rPr>
-              <w:t>3</w:t>
+              <w:t>4</w:t>
             </w:r>
             <w:r>
               <w:rPr>
@@ -685,7 +685,7 @@
               <w:lang w:eastAsia="en-GB"/>
             </w:rPr>
           </w:pPr>
-          <w:hyperlink w:anchor="_Toc127282035" w:history="1">
+          <w:hyperlink w:anchor="_Toc128489013" w:history="1">
             <w:r>
               <w:rPr>
                 <w:rStyle w:val="Hyperlink"/>
@@ -727,7 +727,7 @@
                 <w:noProof/>
                 <w:webHidden/>
               </w:rPr>
-              <w:instrText xml:space="preserve"> PAGEREF _Toc127282035 \h </w:instrText>
+              <w:instrText xml:space="preserve"> PAGEREF _Toc128489013 \h </w:instrText>
             </w:r>
             <w:r>
               <w:rPr>
@@ -771,7 +771,7 @@
               <w:lang w:eastAsia="en-GB"/>
             </w:rPr>
           </w:pPr>
-          <w:hyperlink w:anchor="_Toc127282036" w:history="1">
+          <w:hyperlink w:anchor="_Toc128489014" w:history="1">
             <w:r>
               <w:rPr>
                 <w:rStyle w:val="Hyperlink"/>
@@ -813,7 +813,7 @@
                 <w:noProof/>
                 <w:webHidden/>
               </w:rPr>
-              <w:instrText xml:space="preserve"> PAGEREF _Toc127282036 \h </w:instrText>
+              <w:instrText xml:space="preserve"> PAGEREF _Toc128489014 \h </w:instrText>
             </w:r>
             <w:r>
               <w:rPr>
@@ -833,7 +833,7 @@
                 <w:noProof/>
                 <w:webHidden/>
               </w:rPr>
-              <w:t>4</w:t>
+              <w:t>5</w:t>
             </w:r>
             <w:r>
               <w:rPr>
@@ -857,7 +857,7 @@
               <w:lang w:eastAsia="en-GB"/>
             </w:rPr>
           </w:pPr>
-          <w:hyperlink w:anchor="_Toc127282037" w:history="1">
+          <w:hyperlink w:anchor="_Toc128489015" w:history="1">
             <w:r>
               <w:rPr>
                 <w:rStyle w:val="Hyperlink"/>
@@ -899,7 +899,7 @@
                 <w:noProof/>
                 <w:webHidden/>
               </w:rPr>
-              <w:instrText xml:space="preserve"> PAGEREF _Toc127282037 \h </w:instrText>
+              <w:instrText xml:space="preserve"> PAGEREF _Toc128489015 \h </w:instrText>
             </w:r>
             <w:r>
               <w:rPr>
@@ -919,7 +919,7 @@
                 <w:noProof/>
                 <w:webHidden/>
               </w:rPr>
-              <w:t>4</w:t>
+              <w:t>6</w:t>
             </w:r>
             <w:r>
               <w:rPr>
@@ -943,7 +943,7 @@
               <w:lang w:eastAsia="en-GB"/>
             </w:rPr>
           </w:pPr>
-          <w:hyperlink w:anchor="_Toc127282038" w:history="1">
+          <w:hyperlink w:anchor="_Toc128489016" w:history="1">
             <w:r>
               <w:rPr>
                 <w:rStyle w:val="Hyperlink"/>
@@ -985,7 +985,7 @@
                 <w:noProof/>
                 <w:webHidden/>
               </w:rPr>
-              <w:instrText xml:space="preserve"> PAGEREF _Toc127282038 \h </w:instrText>
+              <w:instrText xml:space="preserve"> PAGEREF _Toc128489016 \h </w:instrText>
             </w:r>
             <w:r>
               <w:rPr>
@@ -1005,7 +1005,7 @@
                 <w:noProof/>
                 <w:webHidden/>
               </w:rPr>
-              <w:t>5</w:t>
+              <w:t>6</w:t>
             </w:r>
             <w:r>
               <w:rPr>
@@ -1029,7 +1029,7 @@
               <w:lang w:eastAsia="en-GB"/>
             </w:rPr>
           </w:pPr>
-          <w:hyperlink w:anchor="_Toc127282039" w:history="1">
+          <w:hyperlink w:anchor="_Toc128489017" w:history="1">
             <w:r>
               <w:rPr>
                 <w:rStyle w:val="Hyperlink"/>
@@ -1072,7 +1072,7 @@
                 <w:noProof/>
                 <w:webHidden/>
               </w:rPr>
-              <w:instrText xml:space="preserve"> PAGEREF _Toc127282039 \h </w:instrText>
+              <w:instrText xml:space="preserve"> PAGEREF _Toc128489017 \h </w:instrText>
             </w:r>
             <w:r>
               <w:rPr>
@@ -1092,7 +1092,7 @@
                 <w:noProof/>
                 <w:webHidden/>
               </w:rPr>
-              <w:t>5</w:t>
+              <w:t>6</w:t>
             </w:r>
             <w:r>
               <w:rPr>
@@ -1116,7 +1116,7 @@
               <w:lang w:eastAsia="en-GB"/>
             </w:rPr>
           </w:pPr>
-          <w:hyperlink w:anchor="_Toc127282040" w:history="1">
+          <w:hyperlink w:anchor="_Toc128489018" w:history="1">
             <w:r>
               <w:rPr>
                 <w:rStyle w:val="Hyperlink"/>
@@ -1158,7 +1158,7 @@
                 <w:noProof/>
                 <w:webHidden/>
               </w:rPr>
-              <w:instrText xml:space="preserve"> PAGEREF _Toc127282040 \h </w:instrText>
+              <w:instrText xml:space="preserve"> PAGEREF _Toc128489018 \h </w:instrText>
             </w:r>
             <w:r>
               <w:rPr>
@@ -1178,7 +1178,7 @@
                 <w:noProof/>
                 <w:webHidden/>
               </w:rPr>
-              <w:t>5</w:t>
+              <w:t>7</w:t>
             </w:r>
             <w:r>
               <w:rPr>
@@ -1202,7 +1202,7 @@
               <w:lang w:eastAsia="en-GB"/>
             </w:rPr>
           </w:pPr>
-          <w:hyperlink w:anchor="_Toc127282041" w:history="1">
+          <w:hyperlink w:anchor="_Toc128489019" w:history="1">
             <w:r>
               <w:rPr>
                 <w:rStyle w:val="Hyperlink"/>
@@ -1244,7 +1244,7 @@
                 <w:noProof/>
                 <w:webHidden/>
               </w:rPr>
-              <w:instrText xml:space="preserve"> PAGEREF _Toc127282041 \h </w:instrText>
+              <w:instrText xml:space="preserve"> PAGEREF _Toc128489019 \h </w:instrText>
             </w:r>
             <w:r>
               <w:rPr>
@@ -1264,7 +1264,7 @@
                 <w:noProof/>
                 <w:webHidden/>
               </w:rPr>
-              <w:t>6</w:t>
+              <w:t>7</w:t>
             </w:r>
             <w:r>
               <w:rPr>
@@ -1288,7 +1288,7 @@
               <w:lang w:eastAsia="en-GB"/>
             </w:rPr>
           </w:pPr>
-          <w:hyperlink w:anchor="_Toc127282042" w:history="1">
+          <w:hyperlink w:anchor="_Toc128489020" w:history="1">
             <w:r>
               <w:rPr>
                 <w:rStyle w:val="Hyperlink"/>
@@ -1330,7 +1330,7 @@
                 <w:noProof/>
                 <w:webHidden/>
               </w:rPr>
-              <w:instrText xml:space="preserve"> PAGEREF _Toc127282042 \h </w:instrText>
+              <w:instrText xml:space="preserve"> PAGEREF _Toc128489020 \h </w:instrText>
             </w:r>
             <w:r>
               <w:rPr>
@@ -1350,7 +1350,7 @@
                 <w:noProof/>
                 <w:webHidden/>
               </w:rPr>
-              <w:t>6</w:t>
+              <w:t>8</w:t>
             </w:r>
             <w:r>
               <w:rPr>
@@ -1374,7 +1374,7 @@
               <w:lang w:eastAsia="en-GB"/>
             </w:rPr>
           </w:pPr>
-          <w:hyperlink w:anchor="_Toc127282043" w:history="1">
+          <w:hyperlink w:anchor="_Toc128489021" w:history="1">
             <w:r>
               <w:rPr>
                 <w:rStyle w:val="Hyperlink"/>
@@ -1395,21 +1395,7 @@
                 <w:rStyle w:val="Hyperlink"/>
                 <w:noProof/>
               </w:rPr>
-              <w:t>Interg</w:t>
-            </w:r>
-            <w:r>
-              <w:rPr>
-                <w:rStyle w:val="Hyperlink"/>
-                <w:noProof/>
-              </w:rPr>
-              <w:t>r</w:t>
-            </w:r>
-            <w:r>
-              <w:rPr>
-                <w:rStyle w:val="Hyperlink"/>
-                <w:noProof/>
-              </w:rPr>
-              <w:t>ip</w:t>
+              <w:t>GRIP LOB Portfolio</w:t>
             </w:r>
             <w:r>
               <w:rPr>
@@ -1430,7 +1416,7 @@
                 <w:noProof/>
                 <w:webHidden/>
               </w:rPr>
-              <w:instrText xml:space="preserve"> PAGEREF _Toc127282043 \h </w:instrText>
+              <w:instrText xml:space="preserve"> PAGEREF _Toc128489021 \h </w:instrText>
             </w:r>
             <w:r>
               <w:rPr>
@@ -1450,7 +1436,7 @@
                 <w:noProof/>
                 <w:webHidden/>
               </w:rPr>
-              <w:t>6</w:t>
+              <w:t>8</w:t>
             </w:r>
             <w:r>
               <w:rPr>
@@ -1474,7 +1460,7 @@
               <w:lang w:eastAsia="en-GB"/>
             </w:rPr>
           </w:pPr>
-          <w:hyperlink w:anchor="_Toc127282044" w:history="1">
+          <w:hyperlink w:anchor="_Toc128489022" w:history="1">
             <w:r>
               <w:rPr>
                 <w:rStyle w:val="Hyperlink"/>
@@ -1516,7 +1502,7 @@
                 <w:noProof/>
                 <w:webHidden/>
               </w:rPr>
-              <w:instrText xml:space="preserve"> PAGEREF _Toc127282044 \h </w:instrText>
+              <w:instrText xml:space="preserve"> PAGEREF _Toc128489022 \h </w:instrText>
             </w:r>
             <w:r>
               <w:rPr>
@@ -1536,7 +1522,7 @@
                 <w:noProof/>
                 <w:webHidden/>
               </w:rPr>
-              <w:t>6</w:t>
+              <w:t>8</w:t>
             </w:r>
             <w:r>
               <w:rPr>
@@ -1576,7 +1562,7 @@
       <w:pPr>
         <w:pStyle w:val="Heading2"/>
       </w:pPr>
-      <w:bookmarkStart w:id="0" w:name="_Toc127282028"/>
+      <w:bookmarkStart w:id="0" w:name="_Toc128489006"/>
       <w:r>
         <w:lastRenderedPageBreak/>
         <w:t>TaskStream-Tk20</w:t>
@@ -1868,7 +1854,7 @@
       <w:pPr>
         <w:pStyle w:val="Heading2"/>
       </w:pPr>
-      <w:bookmarkStart w:id="1" w:name="_Toc127282029"/>
+      <w:bookmarkStart w:id="1" w:name="_Toc128489007"/>
       <w:proofErr w:type="spellStart"/>
       <w:r>
         <w:t>PebblePad</w:t>
@@ -2212,17 +2198,8 @@
                 <w:rFonts w:eastAsia="Times New Roman" w:cstheme="minorHAnsi"/>
                 <w:lang w:eastAsia="en-GB"/>
               </w:rPr>
-              <w:t xml:space="preserve">Not an extension of the </w:t>
-            </w:r>
-            <w:proofErr w:type="spellStart"/>
-            <w:r>
-              <w:rPr>
-                <w:rFonts w:eastAsia="Times New Roman" w:cstheme="minorHAnsi"/>
-                <w:lang w:eastAsia="en-GB"/>
-              </w:rPr>
-              <w:t>LMS</w:t>
-            </w:r>
-            <w:proofErr w:type="spellEnd"/>
+              <w:t>Not an extension of the LMS</w:t>
+            </w:r>
           </w:p>
         </w:tc>
       </w:tr>
@@ -2244,7 +2221,7 @@
           <w:lang w:eastAsia="en-GB"/>
         </w:rPr>
       </w:pPr>
-      <w:bookmarkStart w:id="2" w:name="_Toc127282030"/>
+      <w:bookmarkStart w:id="2" w:name="_Toc128489008"/>
       <w:proofErr w:type="spellStart"/>
       <w:r>
         <w:t>Digication</w:t>
@@ -2604,9 +2581,7 @@
         </w:tc>
       </w:tr>
     </w:tbl>
-    <w:p>
-      <w:bookmarkStart w:id="3" w:name="_Toc127282031"/>
-    </w:p>
+    <w:p/>
     <w:p>
       <w:r>
         <w:br w:type="page"/>
@@ -2616,6 +2591,7 @@
       <w:pPr>
         <w:pStyle w:val="Heading2"/>
       </w:pPr>
+      <w:bookmarkStart w:id="3" w:name="_Toc128489009"/>
       <w:proofErr w:type="spellStart"/>
       <w:r>
         <w:lastRenderedPageBreak/>
@@ -2941,7 +2917,7 @@
       <w:r>
         <w:t xml:space="preserve"> </w:t>
       </w:r>
-      <w:bookmarkStart w:id="4" w:name="_Toc127282032"/>
+      <w:bookmarkStart w:id="4" w:name="_Toc128489010"/>
       <w:r>
         <w:t xml:space="preserve">CN </w:t>
       </w:r>
@@ -3323,7 +3299,7 @@
       <w:r>
         <w:t xml:space="preserve"> </w:t>
       </w:r>
-      <w:bookmarkStart w:id="5" w:name="_Toc127282033"/>
+      <w:bookmarkStart w:id="5" w:name="_Toc128489011"/>
       <w:proofErr w:type="spellStart"/>
       <w:r>
         <w:t>Mahara</w:t>
@@ -3648,24 +3624,98 @@
     </w:p>
     <w:p>
       <w:pPr>
+        <w:keepNext/>
+      </w:pPr>
+      <w:r>
+        <w:lastRenderedPageBreak/>
+        <w:drawing>
+          <wp:inline distT="0" distB="0" distL="0" distR="0" wp14:anchorId="1DF2B3C1" wp14:editId="5E6D089C">
+            <wp:extent cx="5872617" cy="2819400"/>
+            <wp:effectExtent l="0" t="0" r="0" b="0"/>
+            <wp:docPr id="5" name="Picture 5" descr="Graphical user interface, text, application, email&#10;&#10;Description automatically generated"/>
+            <wp:cNvGraphicFramePr>
+              <a:graphicFrameLocks xmlns:a="http://schemas.openxmlformats.org/drawingml/2006/main" noChangeAspect="1"/>
+            </wp:cNvGraphicFramePr>
+            <a:graphic xmlns:a="http://schemas.openxmlformats.org/drawingml/2006/main">
+              <a:graphicData uri="http://schemas.openxmlformats.org/drawingml/2006/picture">
+                <pic:pic xmlns:pic="http://schemas.openxmlformats.org/drawingml/2006/picture">
+                  <pic:nvPicPr>
+                    <pic:cNvPr id="5" name="Picture 5" descr="Graphical user interface, text, application, email&#10;&#10;Description automatically generated"/>
+                    <pic:cNvPicPr/>
+                  </pic:nvPicPr>
+                  <pic:blipFill>
+                    <a:blip r:embed="rId13"/>
+                    <a:stretch>
+                      <a:fillRect/>
+                    </a:stretch>
+                  </pic:blipFill>
+                  <pic:spPr>
+                    <a:xfrm>
+                      <a:off x="0" y="0"/>
+                      <a:ext cx="5881417" cy="2823625"/>
+                    </a:xfrm>
+                    <a:prstGeom prst="rect">
+                      <a:avLst/>
+                    </a:prstGeom>
+                  </pic:spPr>
+                </pic:pic>
+              </a:graphicData>
+            </a:graphic>
+          </wp:inline>
+        </w:drawing>
+      </w:r>
+    </w:p>
+    <w:p>
+      <w:pPr>
+        <w:pStyle w:val="Caption"/>
+        <w:jc w:val="both"/>
+      </w:pPr>
+      <w:r>
+        <w:t xml:space="preserve">Figure </w:t>
+      </w:r>
+      <w:r>
+        <w:fldChar w:fldCharType="begin"/>
+      </w:r>
+      <w:r>
+        <w:instrText xml:space="preserve"> SEQ Figure \* ARABIC </w:instrText>
+      </w:r>
+      <w:r>
+        <w:fldChar w:fldCharType="separate"/>
+      </w:r>
+      <w:r>
+        <w:rPr>
+          <w:noProof/>
+        </w:rPr>
+        <w:t>1</w:t>
+      </w:r>
+      <w:r>
+        <w:fldChar w:fldCharType="end"/>
+      </w:r>
+      <w:r>
+        <w:t xml:space="preserve">. </w:t>
+      </w:r>
+      <w:proofErr w:type="spellStart"/>
+      <w:r>
+        <w:t>Mahara</w:t>
+      </w:r>
+      <w:proofErr w:type="spellEnd"/>
+      <w:r>
+        <w:t xml:space="preserve"> e-portfolio web app</w:t>
+      </w:r>
+    </w:p>
+    <w:p>
+      <w:pPr>
         <w:rPr>
           <w:rFonts w:cstheme="minorHAnsi"/>
         </w:rPr>
       </w:pPr>
-      <w:r>
-        <w:rPr>
-          <w:rFonts w:cstheme="minorHAnsi"/>
-        </w:rPr>
-        <w:br w:type="page"/>
-      </w:r>
     </w:p>
     <w:p>
       <w:pPr>
         <w:pStyle w:val="Heading2"/>
       </w:pPr>
-      <w:bookmarkStart w:id="6" w:name="_Toc127282034"/>
+      <w:bookmarkStart w:id="6" w:name="_Toc128489012"/>
       <w:r>
-        <w:lastRenderedPageBreak/>
         <w:t>Anthology Portfolio</w:t>
       </w:r>
       <w:bookmarkEnd w:id="6"/>
@@ -3803,7 +3853,7 @@
                 <w:rFonts w:cstheme="minorHAnsi"/>
               </w:rPr>
             </w:pPr>
-            <w:hyperlink r:id="rId13" w:history="1">
+            <w:hyperlink r:id="rId14" w:history="1">
               <w:r>
                 <w:rPr>
                   <w:rStyle w:val="Hyperlink"/>
@@ -3909,19 +3959,11 @@
               </w:rPr>
               <w:br/>
             </w:r>
-            <w:proofErr w:type="spellStart"/>
-            <w:r>
-              <w:rPr>
-                <w:rFonts w:cstheme="minorHAnsi"/>
-              </w:rPr>
-              <w:t>LMS</w:t>
-            </w:r>
-            <w:proofErr w:type="spellEnd"/>
-            <w:r>
-              <w:rPr>
-                <w:rFonts w:cstheme="minorHAnsi"/>
-              </w:rPr>
-              <w:t xml:space="preserve"> integrations </w:t>
+            <w:r>
+              <w:rPr>
+                <w:rFonts w:cstheme="minorHAnsi"/>
+              </w:rPr>
+              <w:t xml:space="preserve">LMS integrations </w:t>
             </w:r>
             <w:r>
               <w:rPr>
@@ -4083,7 +4125,7 @@
       <w:pPr>
         <w:pStyle w:val="Heading2"/>
       </w:pPr>
-      <w:bookmarkStart w:id="7" w:name="_Toc127282035"/>
+      <w:bookmarkStart w:id="7" w:name="_Toc128489013"/>
       <w:r>
         <w:t>Bulb</w:t>
       </w:r>
@@ -4204,7 +4246,7 @@
                 <w:rFonts w:cstheme="minorHAnsi"/>
               </w:rPr>
             </w:pPr>
-            <w:hyperlink r:id="rId14" w:history="1">
+            <w:hyperlink r:id="rId15" w:history="1">
               <w:r>
                 <w:rPr>
                   <w:rStyle w:val="Hyperlink"/>
@@ -4429,9 +4471,10 @@
       <w:pPr>
         <w:pStyle w:val="Heading2"/>
       </w:pPr>
-      <w:bookmarkStart w:id="8" w:name="_Toc127282036"/>
+      <w:bookmarkStart w:id="8" w:name="_Toc128489014"/>
       <w:proofErr w:type="spellStart"/>
       <w:r>
+        <w:lastRenderedPageBreak/>
         <w:t>Simulise</w:t>
       </w:r>
       <w:bookmarkEnd w:id="8"/>
@@ -4560,7 +4603,7 @@
                 <w:rFonts w:cstheme="minorHAnsi"/>
               </w:rPr>
             </w:pPr>
-            <w:hyperlink r:id="rId15" w:history="1">
+            <w:hyperlink r:id="rId16" w:history="1">
               <w:r>
                 <w:rPr>
                   <w:rStyle w:val="Hyperlink"/>
@@ -4800,6 +4843,78 @@
     </w:p>
     <w:p>
       <w:pPr>
+        <w:keepNext/>
+      </w:pPr>
+      <w:r>
+        <w:drawing>
+          <wp:inline distT="0" distB="0" distL="0" distR="0" wp14:anchorId="0E550905" wp14:editId="7291033A">
+            <wp:extent cx="5851447" cy="4233334"/>
+            <wp:effectExtent l="0" t="0" r="0" b="0"/>
+            <wp:docPr id="10" name="Picture 10" descr="Graphical user interface, chart&#10;&#10;Description automatically generated"/>
+            <wp:cNvGraphicFramePr>
+              <a:graphicFrameLocks xmlns:a="http://schemas.openxmlformats.org/drawingml/2006/main" noChangeAspect="1"/>
+            </wp:cNvGraphicFramePr>
+            <a:graphic xmlns:a="http://schemas.openxmlformats.org/drawingml/2006/main">
+              <a:graphicData uri="http://schemas.openxmlformats.org/drawingml/2006/picture">
+                <pic:pic xmlns:pic="http://schemas.openxmlformats.org/drawingml/2006/picture">
+                  <pic:nvPicPr>
+                    <pic:cNvPr id="10" name="Picture 10" descr="Graphical user interface, chart&#10;&#10;Description automatically generated"/>
+                    <pic:cNvPicPr/>
+                  </pic:nvPicPr>
+                  <pic:blipFill>
+                    <a:blip r:embed="rId17"/>
+                    <a:stretch>
+                      <a:fillRect/>
+                    </a:stretch>
+                  </pic:blipFill>
+                  <pic:spPr>
+                    <a:xfrm>
+                      <a:off x="0" y="0"/>
+                      <a:ext cx="5861967" cy="4240945"/>
+                    </a:xfrm>
+                    <a:prstGeom prst="rect">
+                      <a:avLst/>
+                    </a:prstGeom>
+                  </pic:spPr>
+                </pic:pic>
+              </a:graphicData>
+            </a:graphic>
+          </wp:inline>
+        </w:drawing>
+      </w:r>
+    </w:p>
+    <w:p>
+      <w:pPr>
+        <w:pStyle w:val="Caption"/>
+      </w:pPr>
+      <w:r>
+        <w:t xml:space="preserve">Figure </w:t>
+      </w:r>
+      <w:fldSimple w:instr=" SEQ Figure \* ARABIC ">
+        <w:r>
+          <w:rPr>
+            <w:noProof/>
+          </w:rPr>
+          <w:t>2</w:t>
+        </w:r>
+      </w:fldSimple>
+      <w:r>
+        <w:t>.</w:t>
+      </w:r>
+      <w:r>
+        <w:t xml:space="preserve"> </w:t>
+      </w:r>
+      <w:proofErr w:type="spellStart"/>
+      <w:r>
+        <w:t>Simulise</w:t>
+      </w:r>
+      <w:proofErr w:type="spellEnd"/>
+      <w:r>
+        <w:t xml:space="preserve"> portfolio example</w:t>
+      </w:r>
+    </w:p>
+    <w:p>
+      <w:pPr>
         <w:rPr>
           <w:rFonts w:cstheme="minorHAnsi"/>
         </w:rPr>
@@ -4815,7 +4930,7 @@
       <w:pPr>
         <w:pStyle w:val="Heading2"/>
       </w:pPr>
-      <w:bookmarkStart w:id="9" w:name="_Toc127282037"/>
+      <w:bookmarkStart w:id="9" w:name="_Toc128489015"/>
       <w:proofErr w:type="spellStart"/>
       <w:r>
         <w:lastRenderedPageBreak/>
@@ -4947,7 +5062,7 @@
                 <w:rFonts w:cstheme="minorHAnsi"/>
               </w:rPr>
             </w:pPr>
-            <w:hyperlink r:id="rId16" w:history="1">
+            <w:hyperlink r:id="rId18" w:history="1">
               <w:r>
                 <w:rPr>
                   <w:rStyle w:val="Hyperlink"/>
@@ -4992,21 +5107,7 @@
               <w:rPr>
                 <w:rFonts w:cstheme="minorHAnsi"/>
               </w:rPr>
-              <w:t xml:space="preserve">A digital journal application that can be used in course assignments (either integrated in the </w:t>
-            </w:r>
-            <w:proofErr w:type="spellStart"/>
-            <w:r>
-              <w:rPr>
-                <w:rFonts w:cstheme="minorHAnsi"/>
-              </w:rPr>
-              <w:t>LMS</w:t>
-            </w:r>
-            <w:proofErr w:type="spellEnd"/>
-            <w:r>
-              <w:rPr>
-                <w:rFonts w:cstheme="minorHAnsi"/>
-              </w:rPr>
-              <w:t xml:space="preserve"> or stand-alone). </w:t>
+              <w:t xml:space="preserve">A digital journal application that can be used in course assignments (either integrated in the LMS or stand-alone). </w:t>
             </w:r>
             <w:r>
               <w:rPr>
@@ -5121,23 +5222,7 @@
                 <w:rFonts w:eastAsia="Times New Roman" w:cstheme="minorHAnsi"/>
                 <w:lang w:eastAsia="en-GB"/>
               </w:rPr>
-              <w:t xml:space="preserve">Wide range of </w:t>
-            </w:r>
-            <w:proofErr w:type="spellStart"/>
-            <w:r>
-              <w:rPr>
-                <w:rFonts w:eastAsia="Times New Roman" w:cstheme="minorHAnsi"/>
-                <w:lang w:eastAsia="en-GB"/>
-              </w:rPr>
-              <w:t>LMS</w:t>
-            </w:r>
-            <w:proofErr w:type="spellEnd"/>
-            <w:r>
-              <w:rPr>
-                <w:rFonts w:eastAsia="Times New Roman" w:cstheme="minorHAnsi"/>
-                <w:lang w:eastAsia="en-GB"/>
-              </w:rPr>
-              <w:t xml:space="preserve"> support</w:t>
+              <w:t>Wide range of LMS support</w:t>
             </w:r>
             <w:r>
               <w:rPr>
@@ -5213,7 +5298,7 @@
       <w:pPr>
         <w:pStyle w:val="Heading2"/>
       </w:pPr>
-      <w:bookmarkStart w:id="10" w:name="_Toc127282038"/>
+      <w:bookmarkStart w:id="10" w:name="_Toc128489016"/>
       <w:proofErr w:type="spellStart"/>
       <w:r>
         <w:t>Portfolium</w:t>
@@ -5221,7 +5306,6 @@
       <w:bookmarkEnd w:id="10"/>
       <w:proofErr w:type="spellEnd"/>
     </w:p>
-    <w:p/>
     <w:tbl>
       <w:tblPr>
         <w:tblStyle w:val="TableGrid"/>
@@ -5301,7 +5385,7 @@
                           <pic:cNvPicPr/>
                         </pic:nvPicPr>
                         <pic:blipFill>
-                          <a:blip r:embed="rId17"/>
+                          <a:blip r:embed="rId19"/>
                           <a:stretch>
                             <a:fillRect/>
                           </a:stretch>
@@ -5404,13 +5488,27 @@
                 <w:rFonts w:cstheme="minorHAnsi"/>
               </w:rPr>
             </w:pPr>
-            <w:hyperlink r:id="rId18" w:history="1">
+            <w:hyperlink r:id="rId20" w:history="1">
               <w:r>
                 <w:rPr>
                   <w:rStyle w:val="Hyperlink"/>
                   <w:rFonts w:cstheme="minorHAnsi"/>
                 </w:rPr>
-                <w:t>https://portfolium.com/</w:t>
+                <w:t>https://port</w:t>
+              </w:r>
+              <w:r>
+                <w:rPr>
+                  <w:rStyle w:val="Hyperlink"/>
+                  <w:rFonts w:cstheme="minorHAnsi"/>
+                </w:rPr>
+                <w:t>f</w:t>
+              </w:r>
+              <w:r>
+                <w:rPr>
+                  <w:rStyle w:val="Hyperlink"/>
+                  <w:rFonts w:cstheme="minorHAnsi"/>
+                </w:rPr>
+                <w:t>olium.com/</w:t>
               </w:r>
             </w:hyperlink>
           </w:p>
@@ -5648,7 +5746,7 @@
       <w:r>
         <w:t xml:space="preserve"> </w:t>
       </w:r>
-      <w:bookmarkStart w:id="11" w:name="_Toc127282039"/>
+      <w:bookmarkStart w:id="11" w:name="_Toc128489017"/>
       <w:proofErr w:type="spellStart"/>
       <w:r>
         <w:rPr>
@@ -5820,7 +5918,7 @@
                 <w:rFonts w:cstheme="minorHAnsi"/>
               </w:rPr>
             </w:pPr>
-            <w:hyperlink r:id="rId19" w:history="1">
+            <w:hyperlink r:id="rId21" w:history="1">
               <w:r>
                 <w:rPr>
                   <w:rStyle w:val="Hyperlink"/>
@@ -5956,7 +6054,7 @@
         <w:lastRenderedPageBreak/>
         <w:t xml:space="preserve"> </w:t>
       </w:r>
-      <w:bookmarkStart w:id="12" w:name="_Toc127282040"/>
+      <w:bookmarkStart w:id="12" w:name="_Toc128489018"/>
       <w:proofErr w:type="spellStart"/>
       <w:r>
         <w:t>Expertfolio</w:t>
@@ -6087,7 +6185,7 @@
                 <w:rFonts w:cstheme="minorHAnsi"/>
               </w:rPr>
             </w:pPr>
-            <w:hyperlink r:id="rId20" w:history="1">
+            <w:hyperlink r:id="rId22" w:history="1">
               <w:r>
                 <w:rPr>
                   <w:rStyle w:val="Hyperlink"/>
@@ -6243,7 +6341,7 @@
       <w:pPr>
         <w:pStyle w:val="Heading2"/>
       </w:pPr>
-      <w:bookmarkStart w:id="13" w:name="_Toc127282041"/>
+      <w:bookmarkStart w:id="13" w:name="_Toc128489019"/>
       <w:proofErr w:type="spellStart"/>
       <w:r>
         <w:t>MijnPortfolio</w:t>
@@ -6368,7 +6466,7 @@
                 <w:rFonts w:cstheme="minorHAnsi"/>
               </w:rPr>
             </w:pPr>
-            <w:hyperlink r:id="rId21" w:history="1">
+            <w:hyperlink r:id="rId23" w:history="1">
               <w:r>
                 <w:rPr>
                   <w:rStyle w:val="Hyperlink"/>
@@ -6531,19 +6629,113 @@
     </w:tbl>
     <w:p>
       <w:pPr>
+        <w:keepNext/>
+      </w:pPr>
+      <w:r>
+        <w:drawing>
+          <wp:inline distT="0" distB="0" distL="0" distR="0" wp14:anchorId="3A885454" wp14:editId="4543697E">
+            <wp:extent cx="5943600" cy="3624409"/>
+            <wp:effectExtent l="0" t="0" r="0" b="0"/>
+            <wp:docPr id="7" name="Picture 7" descr="Graphical user interface, application&#10;&#10;Description automatically generated"/>
+            <wp:cNvGraphicFramePr>
+              <a:graphicFrameLocks xmlns:a="http://schemas.openxmlformats.org/drawingml/2006/main" noChangeAspect="1"/>
+            </wp:cNvGraphicFramePr>
+            <a:graphic xmlns:a="http://schemas.openxmlformats.org/drawingml/2006/main">
+              <a:graphicData uri="http://schemas.openxmlformats.org/drawingml/2006/picture">
+                <pic:pic xmlns:pic="http://schemas.openxmlformats.org/drawingml/2006/picture">
+                  <pic:nvPicPr>
+                    <pic:cNvPr id="7" name="Picture 7" descr="Graphical user interface, application&#10;&#10;Description automatically generated"/>
+                    <pic:cNvPicPr/>
+                  </pic:nvPicPr>
+                  <pic:blipFill>
+                    <a:blip r:embed="rId24"/>
+                    <a:stretch>
+                      <a:fillRect/>
+                    </a:stretch>
+                  </pic:blipFill>
+                  <pic:spPr>
+                    <a:xfrm>
+                      <a:off x="0" y="0"/>
+                      <a:ext cx="5963381" cy="3636472"/>
+                    </a:xfrm>
+                    <a:prstGeom prst="rect">
+                      <a:avLst/>
+                    </a:prstGeom>
+                  </pic:spPr>
+                </pic:pic>
+              </a:graphicData>
+            </a:graphic>
+          </wp:inline>
+        </w:drawing>
+      </w:r>
+    </w:p>
+    <w:p>
+      <w:pPr>
+        <w:pStyle w:val="Caption"/>
+      </w:pPr>
+      <w:r>
+        <w:t xml:space="preserve">Figure </w:t>
+      </w:r>
+      <w:r>
+        <w:fldChar w:fldCharType="begin"/>
+      </w:r>
+      <w:r>
+        <w:instrText xml:space="preserve"> SEQ Figure \* ARABIC </w:instrText>
+      </w:r>
+      <w:r>
+        <w:fldChar w:fldCharType="separate"/>
+      </w:r>
+      <w:r>
+        <w:rPr>
+          <w:noProof/>
+        </w:rPr>
+        <w:t>3</w:t>
+      </w:r>
+      <w:r>
+        <w:fldChar w:fldCharType="end"/>
+      </w:r>
+      <w:r>
+        <w:t xml:space="preserve">. </w:t>
+      </w:r>
+      <w:proofErr w:type="spellStart"/>
+      <w:r>
+        <w:t>MijnPortfolio</w:t>
+      </w:r>
+      <w:proofErr w:type="spellEnd"/>
+      <w:r>
+        <w:t xml:space="preserve"> by </w:t>
+      </w:r>
+      <w:proofErr w:type="spellStart"/>
+      <w:r>
+        <w:t>Paragin</w:t>
+      </w:r>
+      <w:proofErr w:type="spellEnd"/>
+      <w:r>
+        <w:t xml:space="preserve"> example</w:t>
+      </w:r>
+    </w:p>
+    <w:p>
+      <w:pPr>
         <w:rPr>
           <w:rFonts w:cstheme="minorHAnsi"/>
         </w:rPr>
       </w:pPr>
+      <w:r>
+        <w:rPr>
+          <w:rFonts w:cstheme="minorHAnsi"/>
+        </w:rPr>
+        <w:br w:type="page"/>
+      </w:r>
     </w:p>
     <w:p>
       <w:pPr>
         <w:pStyle w:val="Heading2"/>
       </w:pPr>
       <w:r>
+        <w:lastRenderedPageBreak/>
         <w:t xml:space="preserve"> </w:t>
       </w:r>
-      <w:bookmarkStart w:id="14" w:name="_Toc127282042"/>
+      <w:bookmarkStart w:id="14" w:name="_Toc128489020"/>
       <w:proofErr w:type="spellStart"/>
       <w:r>
         <w:t>Reconcept</w:t>
@@ -6674,7 +6866,7 @@
                 <w:rFonts w:cstheme="minorHAnsi"/>
               </w:rPr>
             </w:pPr>
-            <w:hyperlink r:id="rId22" w:history="1">
+            <w:hyperlink r:id="rId25" w:history="1">
               <w:r>
                 <w:rPr>
                   <w:rStyle w:val="Hyperlink"/>
@@ -6849,9 +7041,11 @@
       <w:pPr>
         <w:pStyle w:val="Heading2"/>
       </w:pPr>
+      <w:bookmarkStart w:id="15" w:name="_Toc128489021"/>
       <w:r>
         <w:t>GRIP LOB Portfolio</w:t>
       </w:r>
+      <w:bookmarkEnd w:id="15"/>
     </w:p>
     <w:tbl>
       <w:tblPr>
@@ -6942,7 +7136,7 @@
                           </pic:cNvPicPr>
                         </pic:nvPicPr>
                         <pic:blipFill>
-                          <a:blip r:embed="rId23" cstate="print">
+                          <a:blip r:embed="rId26" cstate="print">
                             <a:extLst>
                               <a:ext uri="{28A0092B-C50C-407E-A947-70E740481C1C}">
                                 <a14:useLocalDpi xmlns:a14="http://schemas.microsoft.com/office/drawing/2010/main" val="0"/>
@@ -7057,7 +7251,7 @@
                 <w:rFonts w:cstheme="minorHAnsi"/>
               </w:rPr>
             </w:pPr>
-            <w:hyperlink r:id="rId24" w:history="1">
+            <w:hyperlink r:id="rId27" w:history="1">
               <w:r>
                 <w:rPr>
                   <w:rStyle w:val="Hyperlink"/>
@@ -7240,31 +7434,17 @@
     </w:p>
     <w:p>
       <w:pPr>
-        <w:rPr>
-          <w:rFonts w:cstheme="minorHAnsi"/>
-        </w:rPr>
+        <w:pStyle w:val="Heading2"/>
       </w:pPr>
       <w:r>
-        <w:rPr>
-          <w:rFonts w:cstheme="minorHAnsi"/>
-        </w:rPr>
-        <w:br w:type="page"/>
-      </w:r>
-    </w:p>
-    <w:p>
-      <w:pPr>
-        <w:pStyle w:val="Heading2"/>
-      </w:pPr>
-      <w:r>
-        <w:lastRenderedPageBreak/>
         <w:t xml:space="preserve"> </w:t>
       </w:r>
-      <w:bookmarkStart w:id="15" w:name="_Toc127282044"/>
+      <w:bookmarkStart w:id="16" w:name="_Toc128489022"/>
       <w:proofErr w:type="spellStart"/>
       <w:r>
         <w:t>Scorion</w:t>
       </w:r>
-      <w:bookmarkEnd w:id="15"/>
+      <w:bookmarkEnd w:id="16"/>
       <w:proofErr w:type="spellEnd"/>
     </w:p>
     <w:tbl>
@@ -10214,6 +10394,25 @@
       <w:ind w:left="220"/>
     </w:pPr>
   </w:style>
+  <w:style w:type="paragraph" w:styleId="Caption">
+    <w:name w:val="caption"/>
+    <w:basedOn w:val="Normal"/>
+    <w:next w:val="Normal"/>
+    <w:uiPriority w:val="35"/>
+    <w:unhideWhenUsed/>
+    <w:qFormat/>
+    <w:rsid w:val="00C83177"/>
+    <w:pPr>
+      <w:spacing w:after="200" w:line="240" w:lineRule="auto"/>
+    </w:pPr>
+    <w:rPr>
+      <w:i/>
+      <w:iCs/>
+      <w:color w:val="44546A" w:themeColor="text2"/>
+      <w:sz w:val="18"/>
+      <w:szCs w:val="18"/>
+    </w:rPr>
+  </w:style>
 </w:styles>
 </file>
 

</xml_diff>